<commit_message>
Back up before workshop.
</commit_message>
<xml_diff>
--- a/nab/r_in_practice_agenda.docx
+++ b/nab/r_in_practice_agenda.docx
@@ -112,10 +112,7 @@
         <w:t>aptop</w:t>
       </w:r>
     </w:p>
-    <w:p>
-      <w:bookmarkStart w:id="0" w:name="_GoBack"/>
-      <w:bookmarkEnd w:id="0"/>
-    </w:p>
+    <w:p/>
     <w:p>
       <w:pPr>
         <w:pStyle w:val="Title"/>
@@ -541,6 +538,16 @@
             <w:r>
               <w:t>Data Types</w:t>
             </w:r>
+          </w:p>
+          <w:p>
+            <w:pPr>
+              <w:ind w:left="252"/>
+            </w:pPr>
+            <w:r>
+              <w:t>Data Structures</w:t>
+            </w:r>
+            <w:bookmarkStart w:id="0" w:name="_GoBack"/>
+            <w:bookmarkEnd w:id="0"/>
           </w:p>
           <w:p>
             <w:pPr>
@@ -2025,6 +2032,36 @@
       </w:tblBorders>
     </w:tblPr>
   </w:style>
+  <w:style w:type="paragraph" w:styleId="BalloonText">
+    <w:name w:val="Balloon Text"/>
+    <w:basedOn w:val="Normal"/>
+    <w:link w:val="BalloonTextChar"/>
+    <w:uiPriority w:val="99"/>
+    <w:semiHidden/>
+    <w:unhideWhenUsed/>
+    <w:rsid w:val="00BC2ECC"/>
+    <w:pPr>
+      <w:spacing w:after="0"/>
+    </w:pPr>
+    <w:rPr>
+      <w:rFonts w:ascii="Segoe UI" w:hAnsi="Segoe UI" w:cs="Segoe UI"/>
+      <w:sz w:val="18"/>
+      <w:szCs w:val="18"/>
+    </w:rPr>
+  </w:style>
+  <w:style w:type="character" w:customStyle="1" w:styleId="BalloonTextChar">
+    <w:name w:val="Balloon Text Char"/>
+    <w:basedOn w:val="DefaultParagraphFont"/>
+    <w:link w:val="BalloonText"/>
+    <w:uiPriority w:val="99"/>
+    <w:semiHidden/>
+    <w:rsid w:val="00BC2ECC"/>
+    <w:rPr>
+      <w:rFonts w:ascii="Segoe UI" w:hAnsi="Segoe UI" w:cs="Segoe UI"/>
+      <w:sz w:val="18"/>
+      <w:szCs w:val="18"/>
+    </w:rPr>
+  </w:style>
 </w:styles>
 </file>
 

</xml_diff>